<commit_message>
Update aulas do bootcamp
Update do módulo 3, até o curso de DOM.
</commit_message>
<xml_diff>
--- a/MODULO III - Javascript/04-Orientação a objetos/01-Compreendendo Orientação a Objetos.docx
+++ b/MODULO III - Javascript/04-Orientação a objetos/01-Compreendendo Orientação a Objetos.docx
@@ -430,6 +430,97 @@
                     <a:xfrm>
                       <a:off x="0" y="0"/>
                       <a:ext cx="3362410" cy="2082923"/>
+                    </a:xfrm>
+                    <a:prstGeom prst="rect">
+                      <a:avLst/>
+                    </a:prstGeom>
+                  </pic:spPr>
+                </pic:pic>
+              </a:graphicData>
+            </a:graphic>
+          </wp:inline>
+        </w:drawing>
+      </w:r>
+    </w:p>
+    <w:p>
+      <w:pPr>
+        <w:jc w:val="center"/>
+      </w:pPr>
+      <w:r>
+        <w:rPr>
+          <w:noProof/>
+        </w:rPr>
+        <w:drawing>
+          <wp:inline distT="0" distB="0" distL="0" distR="0" wp14:anchorId="48B5C251" wp14:editId="19DEB150">
+            <wp:extent cx="3095752" cy="1604301"/>
+            <wp:effectExtent l="0" t="0" r="0" b="0"/>
+            <wp:docPr id="10" name="Imagem 10" descr="Diagrama&#10;&#10;Descrição gerada automaticamente"/>
+            <wp:cNvGraphicFramePr>
+              <a:graphicFrameLocks xmlns:a="http://schemas.openxmlformats.org/drawingml/2006/main" noChangeAspect="1"/>
+            </wp:cNvGraphicFramePr>
+            <a:graphic xmlns:a="http://schemas.openxmlformats.org/drawingml/2006/main">
+              <a:graphicData uri="http://schemas.openxmlformats.org/drawingml/2006/picture">
+                <pic:pic xmlns:pic="http://schemas.openxmlformats.org/drawingml/2006/picture">
+                  <pic:nvPicPr>
+                    <pic:cNvPr id="10" name="Imagem 10" descr="Diagrama&#10;&#10;Descrição gerada automaticamente"/>
+                    <pic:cNvPicPr/>
+                  </pic:nvPicPr>
+                  <pic:blipFill>
+                    <a:blip r:embed="rId14"/>
+                    <a:stretch>
+                      <a:fillRect/>
+                    </a:stretch>
+                  </pic:blipFill>
+                  <pic:spPr>
+                    <a:xfrm>
+                      <a:off x="0" y="0"/>
+                      <a:ext cx="3096607" cy="1604744"/>
+                    </a:xfrm>
+                    <a:prstGeom prst="rect">
+                      <a:avLst/>
+                    </a:prstGeom>
+                  </pic:spPr>
+                </pic:pic>
+              </a:graphicData>
+            </a:graphic>
+          </wp:inline>
+        </w:drawing>
+      </w:r>
+    </w:p>
+    <w:p>
+      <w:pPr>
+        <w:jc w:val="center"/>
+      </w:pPr>
+      <w:r>
+        <w:rPr>
+          <w:noProof/>
+        </w:rPr>
+        <w:lastRenderedPageBreak/>
+        <w:drawing>
+          <wp:inline distT="0" distB="0" distL="0" distR="0" wp14:anchorId="3735D990" wp14:editId="4874A9B8">
+            <wp:extent cx="5400040" cy="2954655"/>
+            <wp:effectExtent l="0" t="0" r="0" b="0"/>
+            <wp:docPr id="11" name="Imagem 11" descr="Interface gráfica do usuário&#10;&#10;Descrição gerada automaticamente com confiança média"/>
+            <wp:cNvGraphicFramePr>
+              <a:graphicFrameLocks xmlns:a="http://schemas.openxmlformats.org/drawingml/2006/main" noChangeAspect="1"/>
+            </wp:cNvGraphicFramePr>
+            <a:graphic xmlns:a="http://schemas.openxmlformats.org/drawingml/2006/main">
+              <a:graphicData uri="http://schemas.openxmlformats.org/drawingml/2006/picture">
+                <pic:pic xmlns:pic="http://schemas.openxmlformats.org/drawingml/2006/picture">
+                  <pic:nvPicPr>
+                    <pic:cNvPr id="11" name="Imagem 11" descr="Interface gráfica do usuário&#10;&#10;Descrição gerada automaticamente com confiança média"/>
+                    <pic:cNvPicPr/>
+                  </pic:nvPicPr>
+                  <pic:blipFill>
+                    <a:blip r:embed="rId15"/>
+                    <a:stretch>
+                      <a:fillRect/>
+                    </a:stretch>
+                  </pic:blipFill>
+                  <pic:spPr>
+                    <a:xfrm>
+                      <a:off x="0" y="0"/>
+                      <a:ext cx="5400040" cy="2954655"/>
                     </a:xfrm>
                     <a:prstGeom prst="rect">
                       <a:avLst/>

</xml_diff>